<commit_message>
added pdf versions of forms
</commit_message>
<xml_diff>
--- a/documents/ConsentForm.docx
+++ b/documents/ConsentForm.docx
@@ -1,6 +1,6 @@
 
 <file path=word/document.xml><?xml version="1.0" encoding="utf-8"?>
-<w:document xmlns:wpc="http://schemas.microsoft.com/office/word/2010/wordprocessingCanvas" xmlns:cx="http://schemas.microsoft.com/office/drawing/2014/chartex" xmlns:cx1="http://schemas.microsoft.com/office/drawing/2015/9/8/chartex" xmlns:cx2="http://schemas.microsoft.com/office/drawing/2015/10/21/chartex" xmlns:cx3="http://schemas.microsoft.com/office/drawing/2016/5/9/chartex" xmlns:cx4="http://schemas.microsoft.com/office/drawing/2016/5/10/chartex" xmlns:cx5="http://schemas.microsoft.com/office/drawing/2016/5/11/chartex" xmlns:cx6="http://schemas.microsoft.com/office/drawing/2016/5/12/chartex" xmlns:cx7="http://schemas.microsoft.com/office/drawing/2016/5/13/chartex" xmlns:cx8="http://schemas.microsoft.com/office/drawing/2016/5/14/chartex" xmlns:mc="http://schemas.openxmlformats.org/markup-compatibility/2006" xmlns:aink="http://schemas.microsoft.com/office/drawing/2016/ink" xmlns:am3d="http://schemas.microsoft.com/office/drawing/2017/model3d" xmlns:o="urn:schemas-microsoft-com:office:office" xmlns:oel="http://schemas.microsoft.com/office/2019/extlst" xmlns:r="http://schemas.openxmlformats.org/officeDocument/2006/relationships" xmlns:m="http://schemas.openxmlformats.org/officeDocument/2006/math" xmlns:v="urn:schemas-microsoft-com:vml" xmlns:wp14="http://schemas.microsoft.com/office/word/2010/wordprocessingDrawing" xmlns:wp="http://schemas.openxmlformats.org/drawingml/2006/wordprocessingDrawing" xmlns:w10="urn:schemas-microsoft-com:office:word" xmlns:w="http://schemas.openxmlformats.org/wordprocessingml/2006/main" xmlns:w14="http://schemas.microsoft.com/office/word/2010/wordml" xmlns:w15="http://schemas.microsoft.com/office/word/2012/wordml" xmlns:w16cex="http://schemas.microsoft.com/office/word/2018/wordml/cex" xmlns:w16cid="http://schemas.microsoft.com/office/word/2016/wordml/cid" xmlns:w16="http://schemas.microsoft.com/office/word/2018/wordml" xmlns:w16sdtdh="http://schemas.microsoft.com/office/word/2020/wordml/sdtdatahash" xmlns:w16se="http://schemas.microsoft.com/office/word/2015/wordml/symex" xmlns:wpg="http://schemas.microsoft.com/office/word/2010/wordprocessingGroup" xmlns:wpi="http://schemas.microsoft.com/office/word/2010/wordprocessingInk" xmlns:wne="http://schemas.microsoft.com/office/word/2006/wordml" xmlns:wps="http://schemas.microsoft.com/office/word/2010/wordprocessingShape" mc:Ignorable="w14 w15 w16se w16cid w16 w16cex w16sdtdh wp14">
+<w:document xmlns:wpc="http://schemas.microsoft.com/office/word/2010/wordprocessingCanvas" xmlns:cx="http://schemas.microsoft.com/office/drawing/2014/chartex" xmlns:cx1="http://schemas.microsoft.com/office/drawing/2015/9/8/chartex" xmlns:cx2="http://schemas.microsoft.com/office/drawing/2015/10/21/chartex" xmlns:cx3="http://schemas.microsoft.com/office/drawing/2016/5/9/chartex" xmlns:cx4="http://schemas.microsoft.com/office/drawing/2016/5/10/chartex" xmlns:cx5="http://schemas.microsoft.com/office/drawing/2016/5/11/chartex" xmlns:cx6="http://schemas.microsoft.com/office/drawing/2016/5/12/chartex" xmlns:cx7="http://schemas.microsoft.com/office/drawing/2016/5/13/chartex" xmlns:cx8="http://schemas.microsoft.com/office/drawing/2016/5/14/chartex" xmlns:mc="http://schemas.openxmlformats.org/markup-compatibility/2006" xmlns:aink="http://schemas.microsoft.com/office/drawing/2016/ink" xmlns:am3d="http://schemas.microsoft.com/office/drawing/2017/model3d" xmlns:o="urn:schemas-microsoft-com:office:office" xmlns:oel="http://schemas.microsoft.com/office/2019/extlst" xmlns:r="http://schemas.openxmlformats.org/officeDocument/2006/relationships" xmlns:m="http://schemas.openxmlformats.org/officeDocument/2006/math" xmlns:v="urn:schemas-microsoft-com:vml" xmlns:wp14="http://schemas.microsoft.com/office/word/2010/wordprocessingDrawing" xmlns:wp="http://schemas.openxmlformats.org/drawingml/2006/wordprocessingDrawing" xmlns:w10="urn:schemas-microsoft-com:office:word" xmlns:w="http://schemas.openxmlformats.org/wordprocessingml/2006/main" xmlns:w14="http://schemas.microsoft.com/office/word/2010/wordml" xmlns:w15="http://schemas.microsoft.com/office/word/2012/wordml" xmlns:w16cex="http://schemas.microsoft.com/office/word/2018/wordml/cex" xmlns:w16cid="http://schemas.microsoft.com/office/word/2016/wordml/cid" xmlns:w16="http://schemas.microsoft.com/office/word/2018/wordml" xmlns:w16du="http://schemas.microsoft.com/office/word/2023/wordml/word16du" xmlns:w16sdtdh="http://schemas.microsoft.com/office/word/2020/wordml/sdtdatahash" xmlns:w16se="http://schemas.microsoft.com/office/word/2015/wordml/symex" xmlns:wpg="http://schemas.microsoft.com/office/word/2010/wordprocessingGroup" xmlns:wpi="http://schemas.microsoft.com/office/word/2010/wordprocessingInk" xmlns:wne="http://schemas.microsoft.com/office/word/2006/wordml" xmlns:wps="http://schemas.microsoft.com/office/word/2010/wordprocessingShape" mc:Ignorable="w14 w15 w16se w16cid w16 w16cex w16sdtdh w16du wp14">
   <w:body>
     <w:p>
       <w:pPr>
@@ -1136,7 +1136,23 @@
           <w:sz w:val="22"/>
           <w:szCs w:val="22"/>
         </w:rPr>
-        <w:t>30/08/2024 (asf25@sussex.ac.uk</w:t>
+        <w:t>30/08/202</w:t>
+      </w:r>
+      <w:r>
+        <w:rPr>
+          <w:rFonts w:ascii="Arial" w:hAnsi="Arial" w:cs="Arial"/>
+          <w:sz w:val="22"/>
+          <w:szCs w:val="22"/>
+        </w:rPr>
+        <w:t>5</w:t>
+      </w:r>
+      <w:r>
+        <w:rPr>
+          <w:rFonts w:ascii="Arial" w:hAnsi="Arial" w:cs="Arial"/>
+          <w:sz w:val="22"/>
+          <w:szCs w:val="22"/>
+        </w:rPr>
+        <w:t xml:space="preserve"> (asf25@sussex.ac.uk</w:t>
       </w:r>
       <w:r>
         <w:rPr>
@@ -1404,25 +1420,7 @@
           <w:sz w:val="22"/>
           <w:szCs w:val="22"/>
         </w:rPr>
-        <w:t xml:space="preserve">I understand that my participation is entirely voluntary, that I can choose not to participate in part or </w:t>
-      </w:r>
-      <w:proofErr w:type="gramStart"/>
-      <w:r>
-        <w:rPr>
-          <w:rFonts w:cs="Arial"/>
-          <w:sz w:val="22"/>
-          <w:szCs w:val="22"/>
-        </w:rPr>
-        <w:t>all of</w:t>
-      </w:r>
-      <w:proofErr w:type="gramEnd"/>
-      <w:r>
-        <w:rPr>
-          <w:rFonts w:cs="Arial"/>
-          <w:sz w:val="22"/>
-          <w:szCs w:val="22"/>
-        </w:rPr>
-        <w:t xml:space="preserve"> the study, and that I can withdraw at any stage without having to give a reason and without being penalised in any</w:t>
+        <w:t>I understand that my participation is entirely voluntary, that I can choose not to participate in part or all of the study, and that I can withdraw at any stage without having to give a reason and without being penalised in any</w:t>
       </w:r>
       <w:r>
         <w:rPr>
@@ -2169,7 +2167,7 @@
 </file>
 
 <file path=word/endnotes.xml><?xml version="1.0" encoding="utf-8"?>
-<w:endnotes xmlns:wpc="http://schemas.microsoft.com/office/word/2010/wordprocessingCanvas" xmlns:cx="http://schemas.microsoft.com/office/drawing/2014/chartex" xmlns:cx1="http://schemas.microsoft.com/office/drawing/2015/9/8/chartex" xmlns:cx2="http://schemas.microsoft.com/office/drawing/2015/10/21/chartex" xmlns:cx3="http://schemas.microsoft.com/office/drawing/2016/5/9/chartex" xmlns:cx4="http://schemas.microsoft.com/office/drawing/2016/5/10/chartex" xmlns:cx5="http://schemas.microsoft.com/office/drawing/2016/5/11/chartex" xmlns:cx6="http://schemas.microsoft.com/office/drawing/2016/5/12/chartex" xmlns:cx7="http://schemas.microsoft.com/office/drawing/2016/5/13/chartex" xmlns:cx8="http://schemas.microsoft.com/office/drawing/2016/5/14/chartex" xmlns:mc="http://schemas.openxmlformats.org/markup-compatibility/2006" xmlns:aink="http://schemas.microsoft.com/office/drawing/2016/ink" xmlns:am3d="http://schemas.microsoft.com/office/drawing/2017/model3d" xmlns:o="urn:schemas-microsoft-com:office:office" xmlns:oel="http://schemas.microsoft.com/office/2019/extlst" xmlns:r="http://schemas.openxmlformats.org/officeDocument/2006/relationships" xmlns:m="http://schemas.openxmlformats.org/officeDocument/2006/math" xmlns:v="urn:schemas-microsoft-com:vml" xmlns:wp14="http://schemas.microsoft.com/office/word/2010/wordprocessingDrawing" xmlns:wp="http://schemas.openxmlformats.org/drawingml/2006/wordprocessingDrawing" xmlns:w10="urn:schemas-microsoft-com:office:word" xmlns:w="http://schemas.openxmlformats.org/wordprocessingml/2006/main" xmlns:w14="http://schemas.microsoft.com/office/word/2010/wordml" xmlns:w15="http://schemas.microsoft.com/office/word/2012/wordml" xmlns:w16cex="http://schemas.microsoft.com/office/word/2018/wordml/cex" xmlns:w16cid="http://schemas.microsoft.com/office/word/2016/wordml/cid" xmlns:w16="http://schemas.microsoft.com/office/word/2018/wordml" xmlns:w16sdtdh="http://schemas.microsoft.com/office/word/2020/wordml/sdtdatahash" xmlns:w16se="http://schemas.microsoft.com/office/word/2015/wordml/symex" xmlns:wpg="http://schemas.microsoft.com/office/word/2010/wordprocessingGroup" xmlns:wpi="http://schemas.microsoft.com/office/word/2010/wordprocessingInk" xmlns:wne="http://schemas.microsoft.com/office/word/2006/wordml" xmlns:wps="http://schemas.microsoft.com/office/word/2010/wordprocessingShape" mc:Ignorable="w14 w15 w16se w16cid w16 w16cex w16sdtdh wp14">
+<w:endnotes xmlns:wpc="http://schemas.microsoft.com/office/word/2010/wordprocessingCanvas" xmlns:cx="http://schemas.microsoft.com/office/drawing/2014/chartex" xmlns:cx1="http://schemas.microsoft.com/office/drawing/2015/9/8/chartex" xmlns:cx2="http://schemas.microsoft.com/office/drawing/2015/10/21/chartex" xmlns:cx3="http://schemas.microsoft.com/office/drawing/2016/5/9/chartex" xmlns:cx4="http://schemas.microsoft.com/office/drawing/2016/5/10/chartex" xmlns:cx5="http://schemas.microsoft.com/office/drawing/2016/5/11/chartex" xmlns:cx6="http://schemas.microsoft.com/office/drawing/2016/5/12/chartex" xmlns:cx7="http://schemas.microsoft.com/office/drawing/2016/5/13/chartex" xmlns:cx8="http://schemas.microsoft.com/office/drawing/2016/5/14/chartex" xmlns:mc="http://schemas.openxmlformats.org/markup-compatibility/2006" xmlns:aink="http://schemas.microsoft.com/office/drawing/2016/ink" xmlns:am3d="http://schemas.microsoft.com/office/drawing/2017/model3d" xmlns:o="urn:schemas-microsoft-com:office:office" xmlns:oel="http://schemas.microsoft.com/office/2019/extlst" xmlns:r="http://schemas.openxmlformats.org/officeDocument/2006/relationships" xmlns:m="http://schemas.openxmlformats.org/officeDocument/2006/math" xmlns:v="urn:schemas-microsoft-com:vml" xmlns:wp14="http://schemas.microsoft.com/office/word/2010/wordprocessingDrawing" xmlns:wp="http://schemas.openxmlformats.org/drawingml/2006/wordprocessingDrawing" xmlns:w10="urn:schemas-microsoft-com:office:word" xmlns:w="http://schemas.openxmlformats.org/wordprocessingml/2006/main" xmlns:w14="http://schemas.microsoft.com/office/word/2010/wordml" xmlns:w15="http://schemas.microsoft.com/office/word/2012/wordml" xmlns:w16cex="http://schemas.microsoft.com/office/word/2018/wordml/cex" xmlns:w16cid="http://schemas.microsoft.com/office/word/2016/wordml/cid" xmlns:w16="http://schemas.microsoft.com/office/word/2018/wordml" xmlns:w16du="http://schemas.microsoft.com/office/word/2023/wordml/word16du" xmlns:w16sdtdh="http://schemas.microsoft.com/office/word/2020/wordml/sdtdatahash" xmlns:w16se="http://schemas.microsoft.com/office/word/2015/wordml/symex" xmlns:wpg="http://schemas.microsoft.com/office/word/2010/wordprocessingGroup" xmlns:wpi="http://schemas.microsoft.com/office/word/2010/wordprocessingInk" xmlns:wne="http://schemas.microsoft.com/office/word/2006/wordml" xmlns:wps="http://schemas.microsoft.com/office/word/2010/wordprocessingShape" mc:Ignorable="w14 w15 w16se w16cid w16 w16cex w16sdtdh w16du wp14">
   <w:endnote w:type="separator" w:id="-1">
     <w:p>
       <w:r>
@@ -2188,7 +2186,7 @@
 </file>
 
 <file path=word/footer1.xml><?xml version="1.0" encoding="utf-8"?>
-<w:ftr xmlns:wpc="http://schemas.microsoft.com/office/word/2010/wordprocessingCanvas" xmlns:cx="http://schemas.microsoft.com/office/drawing/2014/chartex" xmlns:cx1="http://schemas.microsoft.com/office/drawing/2015/9/8/chartex" xmlns:cx2="http://schemas.microsoft.com/office/drawing/2015/10/21/chartex" xmlns:cx3="http://schemas.microsoft.com/office/drawing/2016/5/9/chartex" xmlns:cx4="http://schemas.microsoft.com/office/drawing/2016/5/10/chartex" xmlns:cx5="http://schemas.microsoft.com/office/drawing/2016/5/11/chartex" xmlns:cx6="http://schemas.microsoft.com/office/drawing/2016/5/12/chartex" xmlns:cx7="http://schemas.microsoft.com/office/drawing/2016/5/13/chartex" xmlns:cx8="http://schemas.microsoft.com/office/drawing/2016/5/14/chartex" xmlns:mc="http://schemas.openxmlformats.org/markup-compatibility/2006" xmlns:aink="http://schemas.microsoft.com/office/drawing/2016/ink" xmlns:am3d="http://schemas.microsoft.com/office/drawing/2017/model3d" xmlns:o="urn:schemas-microsoft-com:office:office" xmlns:oel="http://schemas.microsoft.com/office/2019/extlst" xmlns:r="http://schemas.openxmlformats.org/officeDocument/2006/relationships" xmlns:m="http://schemas.openxmlformats.org/officeDocument/2006/math" xmlns:v="urn:schemas-microsoft-com:vml" xmlns:wp14="http://schemas.microsoft.com/office/word/2010/wordprocessingDrawing" xmlns:wp="http://schemas.openxmlformats.org/drawingml/2006/wordprocessingDrawing" xmlns:w10="urn:schemas-microsoft-com:office:word" xmlns:w="http://schemas.openxmlformats.org/wordprocessingml/2006/main" xmlns:w14="http://schemas.microsoft.com/office/word/2010/wordml" xmlns:w15="http://schemas.microsoft.com/office/word/2012/wordml" xmlns:w16cex="http://schemas.microsoft.com/office/word/2018/wordml/cex" xmlns:w16cid="http://schemas.microsoft.com/office/word/2016/wordml/cid" xmlns:w16="http://schemas.microsoft.com/office/word/2018/wordml" xmlns:w16sdtdh="http://schemas.microsoft.com/office/word/2020/wordml/sdtdatahash" xmlns:w16se="http://schemas.microsoft.com/office/word/2015/wordml/symex" xmlns:wpg="http://schemas.microsoft.com/office/word/2010/wordprocessingGroup" xmlns:wpi="http://schemas.microsoft.com/office/word/2010/wordprocessingInk" xmlns:wne="http://schemas.microsoft.com/office/word/2006/wordml" xmlns:wps="http://schemas.microsoft.com/office/word/2010/wordprocessingShape" mc:Ignorable="w14 w15 w16se w16cid w16 w16cex w16sdtdh wp14">
+<w:ftr xmlns:wpc="http://schemas.microsoft.com/office/word/2010/wordprocessingCanvas" xmlns:cx="http://schemas.microsoft.com/office/drawing/2014/chartex" xmlns:cx1="http://schemas.microsoft.com/office/drawing/2015/9/8/chartex" xmlns:cx2="http://schemas.microsoft.com/office/drawing/2015/10/21/chartex" xmlns:cx3="http://schemas.microsoft.com/office/drawing/2016/5/9/chartex" xmlns:cx4="http://schemas.microsoft.com/office/drawing/2016/5/10/chartex" xmlns:cx5="http://schemas.microsoft.com/office/drawing/2016/5/11/chartex" xmlns:cx6="http://schemas.microsoft.com/office/drawing/2016/5/12/chartex" xmlns:cx7="http://schemas.microsoft.com/office/drawing/2016/5/13/chartex" xmlns:cx8="http://schemas.microsoft.com/office/drawing/2016/5/14/chartex" xmlns:mc="http://schemas.openxmlformats.org/markup-compatibility/2006" xmlns:aink="http://schemas.microsoft.com/office/drawing/2016/ink" xmlns:am3d="http://schemas.microsoft.com/office/drawing/2017/model3d" xmlns:o="urn:schemas-microsoft-com:office:office" xmlns:oel="http://schemas.microsoft.com/office/2019/extlst" xmlns:r="http://schemas.openxmlformats.org/officeDocument/2006/relationships" xmlns:m="http://schemas.openxmlformats.org/officeDocument/2006/math" xmlns:v="urn:schemas-microsoft-com:vml" xmlns:wp14="http://schemas.microsoft.com/office/word/2010/wordprocessingDrawing" xmlns:wp="http://schemas.openxmlformats.org/drawingml/2006/wordprocessingDrawing" xmlns:w10="urn:schemas-microsoft-com:office:word" xmlns:w="http://schemas.openxmlformats.org/wordprocessingml/2006/main" xmlns:w14="http://schemas.microsoft.com/office/word/2010/wordml" xmlns:w15="http://schemas.microsoft.com/office/word/2012/wordml" xmlns:w16cex="http://schemas.microsoft.com/office/word/2018/wordml/cex" xmlns:w16cid="http://schemas.microsoft.com/office/word/2016/wordml/cid" xmlns:w16="http://schemas.microsoft.com/office/word/2018/wordml" xmlns:w16du="http://schemas.microsoft.com/office/word/2023/wordml/word16du" xmlns:w16sdtdh="http://schemas.microsoft.com/office/word/2020/wordml/sdtdatahash" xmlns:w16se="http://schemas.microsoft.com/office/word/2015/wordml/symex" xmlns:wpg="http://schemas.microsoft.com/office/word/2010/wordprocessingGroup" xmlns:wpi="http://schemas.microsoft.com/office/word/2010/wordprocessingInk" xmlns:wne="http://schemas.microsoft.com/office/word/2006/wordml" xmlns:wps="http://schemas.microsoft.com/office/word/2010/wordprocessingShape" mc:Ignorable="w14 w15 w16se w16cid w16 w16cex w16sdtdh w16du wp14">
   <w:p>
     <w:pPr>
       <w:pStyle w:val="Footer"/>
@@ -2301,7 +2299,7 @@
 </file>
 
 <file path=word/footnotes.xml><?xml version="1.0" encoding="utf-8"?>
-<w:footnotes xmlns:wpc="http://schemas.microsoft.com/office/word/2010/wordprocessingCanvas" xmlns:cx="http://schemas.microsoft.com/office/drawing/2014/chartex" xmlns:cx1="http://schemas.microsoft.com/office/drawing/2015/9/8/chartex" xmlns:cx2="http://schemas.microsoft.com/office/drawing/2015/10/21/chartex" xmlns:cx3="http://schemas.microsoft.com/office/drawing/2016/5/9/chartex" xmlns:cx4="http://schemas.microsoft.com/office/drawing/2016/5/10/chartex" xmlns:cx5="http://schemas.microsoft.com/office/drawing/2016/5/11/chartex" xmlns:cx6="http://schemas.microsoft.com/office/drawing/2016/5/12/chartex" xmlns:cx7="http://schemas.microsoft.com/office/drawing/2016/5/13/chartex" xmlns:cx8="http://schemas.microsoft.com/office/drawing/2016/5/14/chartex" xmlns:mc="http://schemas.openxmlformats.org/markup-compatibility/2006" xmlns:aink="http://schemas.microsoft.com/office/drawing/2016/ink" xmlns:am3d="http://schemas.microsoft.com/office/drawing/2017/model3d" xmlns:o="urn:schemas-microsoft-com:office:office" xmlns:oel="http://schemas.microsoft.com/office/2019/extlst" xmlns:r="http://schemas.openxmlformats.org/officeDocument/2006/relationships" xmlns:m="http://schemas.openxmlformats.org/officeDocument/2006/math" xmlns:v="urn:schemas-microsoft-com:vml" xmlns:wp14="http://schemas.microsoft.com/office/word/2010/wordprocessingDrawing" xmlns:wp="http://schemas.openxmlformats.org/drawingml/2006/wordprocessingDrawing" xmlns:w10="urn:schemas-microsoft-com:office:word" xmlns:w="http://schemas.openxmlformats.org/wordprocessingml/2006/main" xmlns:w14="http://schemas.microsoft.com/office/word/2010/wordml" xmlns:w15="http://schemas.microsoft.com/office/word/2012/wordml" xmlns:w16cex="http://schemas.microsoft.com/office/word/2018/wordml/cex" xmlns:w16cid="http://schemas.microsoft.com/office/word/2016/wordml/cid" xmlns:w16="http://schemas.microsoft.com/office/word/2018/wordml" xmlns:w16sdtdh="http://schemas.microsoft.com/office/word/2020/wordml/sdtdatahash" xmlns:w16se="http://schemas.microsoft.com/office/word/2015/wordml/symex" xmlns:wpg="http://schemas.microsoft.com/office/word/2010/wordprocessingGroup" xmlns:wpi="http://schemas.microsoft.com/office/word/2010/wordprocessingInk" xmlns:wne="http://schemas.microsoft.com/office/word/2006/wordml" xmlns:wps="http://schemas.microsoft.com/office/word/2010/wordprocessingShape" mc:Ignorable="w14 w15 w16se w16cid w16 w16cex w16sdtdh wp14">
+<w:footnotes xmlns:wpc="http://schemas.microsoft.com/office/word/2010/wordprocessingCanvas" xmlns:cx="http://schemas.microsoft.com/office/drawing/2014/chartex" xmlns:cx1="http://schemas.microsoft.com/office/drawing/2015/9/8/chartex" xmlns:cx2="http://schemas.microsoft.com/office/drawing/2015/10/21/chartex" xmlns:cx3="http://schemas.microsoft.com/office/drawing/2016/5/9/chartex" xmlns:cx4="http://schemas.microsoft.com/office/drawing/2016/5/10/chartex" xmlns:cx5="http://schemas.microsoft.com/office/drawing/2016/5/11/chartex" xmlns:cx6="http://schemas.microsoft.com/office/drawing/2016/5/12/chartex" xmlns:cx7="http://schemas.microsoft.com/office/drawing/2016/5/13/chartex" xmlns:cx8="http://schemas.microsoft.com/office/drawing/2016/5/14/chartex" xmlns:mc="http://schemas.openxmlformats.org/markup-compatibility/2006" xmlns:aink="http://schemas.microsoft.com/office/drawing/2016/ink" xmlns:am3d="http://schemas.microsoft.com/office/drawing/2017/model3d" xmlns:o="urn:schemas-microsoft-com:office:office" xmlns:oel="http://schemas.microsoft.com/office/2019/extlst" xmlns:r="http://schemas.openxmlformats.org/officeDocument/2006/relationships" xmlns:m="http://schemas.openxmlformats.org/officeDocument/2006/math" xmlns:v="urn:schemas-microsoft-com:vml" xmlns:wp14="http://schemas.microsoft.com/office/word/2010/wordprocessingDrawing" xmlns:wp="http://schemas.openxmlformats.org/drawingml/2006/wordprocessingDrawing" xmlns:w10="urn:schemas-microsoft-com:office:word" xmlns:w="http://schemas.openxmlformats.org/wordprocessingml/2006/main" xmlns:w14="http://schemas.microsoft.com/office/word/2010/wordml" xmlns:w15="http://schemas.microsoft.com/office/word/2012/wordml" xmlns:w16cex="http://schemas.microsoft.com/office/word/2018/wordml/cex" xmlns:w16cid="http://schemas.microsoft.com/office/word/2016/wordml/cid" xmlns:w16="http://schemas.microsoft.com/office/word/2018/wordml" xmlns:w16du="http://schemas.microsoft.com/office/word/2023/wordml/word16du" xmlns:w16sdtdh="http://schemas.microsoft.com/office/word/2020/wordml/sdtdatahash" xmlns:w16se="http://schemas.microsoft.com/office/word/2015/wordml/symex" xmlns:wpg="http://schemas.microsoft.com/office/word/2010/wordprocessingGroup" xmlns:wpi="http://schemas.microsoft.com/office/word/2010/wordprocessingInk" xmlns:wne="http://schemas.microsoft.com/office/word/2006/wordml" xmlns:wps="http://schemas.microsoft.com/office/word/2010/wordprocessingShape" mc:Ignorable="w14 w15 w16se w16cid w16 w16cex w16sdtdh w16du wp14">
   <w:footnote w:type="separator" w:id="-1">
     <w:p>
       <w:r>
@@ -2320,7 +2318,7 @@
 </file>
 
 <file path=word/header1.xml><?xml version="1.0" encoding="utf-8"?>
-<w:hdr xmlns:wpc="http://schemas.microsoft.com/office/word/2010/wordprocessingCanvas" xmlns:cx="http://schemas.microsoft.com/office/drawing/2014/chartex" xmlns:cx1="http://schemas.microsoft.com/office/drawing/2015/9/8/chartex" xmlns:cx2="http://schemas.microsoft.com/office/drawing/2015/10/21/chartex" xmlns:cx3="http://schemas.microsoft.com/office/drawing/2016/5/9/chartex" xmlns:cx4="http://schemas.microsoft.com/office/drawing/2016/5/10/chartex" xmlns:cx5="http://schemas.microsoft.com/office/drawing/2016/5/11/chartex" xmlns:cx6="http://schemas.microsoft.com/office/drawing/2016/5/12/chartex" xmlns:cx7="http://schemas.microsoft.com/office/drawing/2016/5/13/chartex" xmlns:cx8="http://schemas.microsoft.com/office/drawing/2016/5/14/chartex" xmlns:mc="http://schemas.openxmlformats.org/markup-compatibility/2006" xmlns:aink="http://schemas.microsoft.com/office/drawing/2016/ink" xmlns:am3d="http://schemas.microsoft.com/office/drawing/2017/model3d" xmlns:o="urn:schemas-microsoft-com:office:office" xmlns:oel="http://schemas.microsoft.com/office/2019/extlst" xmlns:r="http://schemas.openxmlformats.org/officeDocument/2006/relationships" xmlns:m="http://schemas.openxmlformats.org/officeDocument/2006/math" xmlns:v="urn:schemas-microsoft-com:vml" xmlns:wp14="http://schemas.microsoft.com/office/word/2010/wordprocessingDrawing" xmlns:wp="http://schemas.openxmlformats.org/drawingml/2006/wordprocessingDrawing" xmlns:w10="urn:schemas-microsoft-com:office:word" xmlns:w="http://schemas.openxmlformats.org/wordprocessingml/2006/main" xmlns:w14="http://schemas.microsoft.com/office/word/2010/wordml" xmlns:w15="http://schemas.microsoft.com/office/word/2012/wordml" xmlns:w16cex="http://schemas.microsoft.com/office/word/2018/wordml/cex" xmlns:w16cid="http://schemas.microsoft.com/office/word/2016/wordml/cid" xmlns:w16="http://schemas.microsoft.com/office/word/2018/wordml" xmlns:w16sdtdh="http://schemas.microsoft.com/office/word/2020/wordml/sdtdatahash" xmlns:w16se="http://schemas.microsoft.com/office/word/2015/wordml/symex" xmlns:wpg="http://schemas.microsoft.com/office/word/2010/wordprocessingGroup" xmlns:wpi="http://schemas.microsoft.com/office/word/2010/wordprocessingInk" xmlns:wne="http://schemas.microsoft.com/office/word/2006/wordml" xmlns:wps="http://schemas.microsoft.com/office/word/2010/wordprocessingShape" mc:Ignorable="w14 w15 w16se w16cid w16 w16cex w16sdtdh wp14">
+<w:hdr xmlns:wpc="http://schemas.microsoft.com/office/word/2010/wordprocessingCanvas" xmlns:cx="http://schemas.microsoft.com/office/drawing/2014/chartex" xmlns:cx1="http://schemas.microsoft.com/office/drawing/2015/9/8/chartex" xmlns:cx2="http://schemas.microsoft.com/office/drawing/2015/10/21/chartex" xmlns:cx3="http://schemas.microsoft.com/office/drawing/2016/5/9/chartex" xmlns:cx4="http://schemas.microsoft.com/office/drawing/2016/5/10/chartex" xmlns:cx5="http://schemas.microsoft.com/office/drawing/2016/5/11/chartex" xmlns:cx6="http://schemas.microsoft.com/office/drawing/2016/5/12/chartex" xmlns:cx7="http://schemas.microsoft.com/office/drawing/2016/5/13/chartex" xmlns:cx8="http://schemas.microsoft.com/office/drawing/2016/5/14/chartex" xmlns:mc="http://schemas.openxmlformats.org/markup-compatibility/2006" xmlns:aink="http://schemas.microsoft.com/office/drawing/2016/ink" xmlns:am3d="http://schemas.microsoft.com/office/drawing/2017/model3d" xmlns:o="urn:schemas-microsoft-com:office:office" xmlns:oel="http://schemas.microsoft.com/office/2019/extlst" xmlns:r="http://schemas.openxmlformats.org/officeDocument/2006/relationships" xmlns:m="http://schemas.openxmlformats.org/officeDocument/2006/math" xmlns:v="urn:schemas-microsoft-com:vml" xmlns:wp14="http://schemas.microsoft.com/office/word/2010/wordprocessingDrawing" xmlns:wp="http://schemas.openxmlformats.org/drawingml/2006/wordprocessingDrawing" xmlns:w10="urn:schemas-microsoft-com:office:word" xmlns:w="http://schemas.openxmlformats.org/wordprocessingml/2006/main" xmlns:w14="http://schemas.microsoft.com/office/word/2010/wordml" xmlns:w15="http://schemas.microsoft.com/office/word/2012/wordml" xmlns:w16cex="http://schemas.microsoft.com/office/word/2018/wordml/cex" xmlns:w16cid="http://schemas.microsoft.com/office/word/2016/wordml/cid" xmlns:w16="http://schemas.microsoft.com/office/word/2018/wordml" xmlns:w16du="http://schemas.microsoft.com/office/word/2023/wordml/word16du" xmlns:w16sdtdh="http://schemas.microsoft.com/office/word/2020/wordml/sdtdatahash" xmlns:w16se="http://schemas.microsoft.com/office/word/2015/wordml/symex" xmlns:wpg="http://schemas.microsoft.com/office/word/2010/wordprocessingGroup" xmlns:wpi="http://schemas.microsoft.com/office/word/2010/wordprocessingInk" xmlns:wne="http://schemas.microsoft.com/office/word/2006/wordml" xmlns:wps="http://schemas.microsoft.com/office/word/2010/wordprocessingShape" mc:Ignorable="w14 w15 w16se w16cid w16 w16cex w16sdtdh w16du wp14">
   <w:p>
     <w:pPr>
       <w:pStyle w:val="Header"/>
@@ -2363,7 +2361,6 @@
       </w:rPr>
       <w:t xml:space="preserve">: </w:t>
     </w:r>
-    <w:proofErr w:type="spellStart"/>
     <w:r>
       <w:rPr>
         <w:rFonts w:cs="Arial"/>
@@ -2378,7 +2375,6 @@
       </w:rPr>
       <w:t>alsInteroception</w:t>
     </w:r>
-    <w:proofErr w:type="spellEnd"/>
     <w:r>
       <w:tab/>
       <w:t xml:space="preserve">                            </w:t>
@@ -2434,7 +2430,7 @@
 </file>
 
 <file path=word/numbering.xml><?xml version="1.0" encoding="utf-8"?>
-<w:numbering xmlns:wpc="http://schemas.microsoft.com/office/word/2010/wordprocessingCanvas" xmlns:cx="http://schemas.microsoft.com/office/drawing/2014/chartex" xmlns:cx1="http://schemas.microsoft.com/office/drawing/2015/9/8/chartex" xmlns:cx2="http://schemas.microsoft.com/office/drawing/2015/10/21/chartex" xmlns:cx3="http://schemas.microsoft.com/office/drawing/2016/5/9/chartex" xmlns:cx4="http://schemas.microsoft.com/office/drawing/2016/5/10/chartex" xmlns:cx5="http://schemas.microsoft.com/office/drawing/2016/5/11/chartex" xmlns:cx6="http://schemas.microsoft.com/office/drawing/2016/5/12/chartex" xmlns:cx7="http://schemas.microsoft.com/office/drawing/2016/5/13/chartex" xmlns:cx8="http://schemas.microsoft.com/office/drawing/2016/5/14/chartex" xmlns:mc="http://schemas.openxmlformats.org/markup-compatibility/2006" xmlns:aink="http://schemas.microsoft.com/office/drawing/2016/ink" xmlns:am3d="http://schemas.microsoft.com/office/drawing/2017/model3d" xmlns:o="urn:schemas-microsoft-com:office:office" xmlns:oel="http://schemas.microsoft.com/office/2019/extlst" xmlns:r="http://schemas.openxmlformats.org/officeDocument/2006/relationships" xmlns:m="http://schemas.openxmlformats.org/officeDocument/2006/math" xmlns:v="urn:schemas-microsoft-com:vml" xmlns:wp14="http://schemas.microsoft.com/office/word/2010/wordprocessingDrawing" xmlns:wp="http://schemas.openxmlformats.org/drawingml/2006/wordprocessingDrawing" xmlns:w10="urn:schemas-microsoft-com:office:word" xmlns:w="http://schemas.openxmlformats.org/wordprocessingml/2006/main" xmlns:w14="http://schemas.microsoft.com/office/word/2010/wordml" xmlns:w15="http://schemas.microsoft.com/office/word/2012/wordml" xmlns:w16cex="http://schemas.microsoft.com/office/word/2018/wordml/cex" xmlns:w16cid="http://schemas.microsoft.com/office/word/2016/wordml/cid" xmlns:w16="http://schemas.microsoft.com/office/word/2018/wordml" xmlns:w16sdtdh="http://schemas.microsoft.com/office/word/2020/wordml/sdtdatahash" xmlns:w16se="http://schemas.microsoft.com/office/word/2015/wordml/symex" xmlns:wpg="http://schemas.microsoft.com/office/word/2010/wordprocessingGroup" xmlns:wpi="http://schemas.microsoft.com/office/word/2010/wordprocessingInk" xmlns:wne="http://schemas.microsoft.com/office/word/2006/wordml" xmlns:wps="http://schemas.microsoft.com/office/word/2010/wordprocessingShape" mc:Ignorable="w14 w15 w16se w16cid w16 w16cex w16sdtdh wp14">
+<w:numbering xmlns:wpc="http://schemas.microsoft.com/office/word/2010/wordprocessingCanvas" xmlns:cx="http://schemas.microsoft.com/office/drawing/2014/chartex" xmlns:cx1="http://schemas.microsoft.com/office/drawing/2015/9/8/chartex" xmlns:cx2="http://schemas.microsoft.com/office/drawing/2015/10/21/chartex" xmlns:cx3="http://schemas.microsoft.com/office/drawing/2016/5/9/chartex" xmlns:cx4="http://schemas.microsoft.com/office/drawing/2016/5/10/chartex" xmlns:cx5="http://schemas.microsoft.com/office/drawing/2016/5/11/chartex" xmlns:cx6="http://schemas.microsoft.com/office/drawing/2016/5/12/chartex" xmlns:cx7="http://schemas.microsoft.com/office/drawing/2016/5/13/chartex" xmlns:cx8="http://schemas.microsoft.com/office/drawing/2016/5/14/chartex" xmlns:mc="http://schemas.openxmlformats.org/markup-compatibility/2006" xmlns:aink="http://schemas.microsoft.com/office/drawing/2016/ink" xmlns:am3d="http://schemas.microsoft.com/office/drawing/2017/model3d" xmlns:o="urn:schemas-microsoft-com:office:office" xmlns:oel="http://schemas.microsoft.com/office/2019/extlst" xmlns:r="http://schemas.openxmlformats.org/officeDocument/2006/relationships" xmlns:m="http://schemas.openxmlformats.org/officeDocument/2006/math" xmlns:v="urn:schemas-microsoft-com:vml" xmlns:wp14="http://schemas.microsoft.com/office/word/2010/wordprocessingDrawing" xmlns:wp="http://schemas.openxmlformats.org/drawingml/2006/wordprocessingDrawing" xmlns:w10="urn:schemas-microsoft-com:office:word" xmlns:w="http://schemas.openxmlformats.org/wordprocessingml/2006/main" xmlns:w14="http://schemas.microsoft.com/office/word/2010/wordml" xmlns:w15="http://schemas.microsoft.com/office/word/2012/wordml" xmlns:w16cex="http://schemas.microsoft.com/office/word/2018/wordml/cex" xmlns:w16cid="http://schemas.microsoft.com/office/word/2016/wordml/cid" xmlns:w16="http://schemas.microsoft.com/office/word/2018/wordml" xmlns:w16du="http://schemas.microsoft.com/office/word/2023/wordml/word16du" xmlns:w16sdtdh="http://schemas.microsoft.com/office/word/2020/wordml/sdtdatahash" xmlns:w16se="http://schemas.microsoft.com/office/word/2015/wordml/symex" xmlns:wpg="http://schemas.microsoft.com/office/word/2010/wordprocessingGroup" xmlns:wpi="http://schemas.microsoft.com/office/word/2010/wordprocessingInk" xmlns:wne="http://schemas.microsoft.com/office/word/2006/wordml" xmlns:wps="http://schemas.microsoft.com/office/word/2010/wordprocessingShape" mc:Ignorable="w14 w15 w16se w16cid w16 w16cex w16sdtdh w16du wp14">
   <w:abstractNum w:abstractNumId="0" w15:restartNumberingAfterBreak="0">
     <w:nsid w:val="351F1B4B"/>
     <w:multiLevelType w:val="hybridMultilevel"/>
@@ -2674,12 +2670,12 @@
 </file>
 
 <file path=word/styles.xml><?xml version="1.0" encoding="utf-8"?>
-<w:styles xmlns:mc="http://schemas.openxmlformats.org/markup-compatibility/2006" xmlns:r="http://schemas.openxmlformats.org/officeDocument/2006/relationships" xmlns:w="http://schemas.openxmlformats.org/wordprocessingml/2006/main" xmlns:w14="http://schemas.microsoft.com/office/word/2010/wordml" xmlns:w15="http://schemas.microsoft.com/office/word/2012/wordml" xmlns:w16cex="http://schemas.microsoft.com/office/word/2018/wordml/cex" xmlns:w16cid="http://schemas.microsoft.com/office/word/2016/wordml/cid" xmlns:w16="http://schemas.microsoft.com/office/word/2018/wordml" xmlns:w16sdtdh="http://schemas.microsoft.com/office/word/2020/wordml/sdtdatahash" xmlns:w16se="http://schemas.microsoft.com/office/word/2015/wordml/symex" mc:Ignorable="w14 w15 w16se w16cid w16 w16cex w16sdtdh">
+<w:styles xmlns:mc="http://schemas.openxmlformats.org/markup-compatibility/2006" xmlns:r="http://schemas.openxmlformats.org/officeDocument/2006/relationships" xmlns:w="http://schemas.openxmlformats.org/wordprocessingml/2006/main" xmlns:w14="http://schemas.microsoft.com/office/word/2010/wordml" xmlns:w15="http://schemas.microsoft.com/office/word/2012/wordml" xmlns:w16cex="http://schemas.microsoft.com/office/word/2018/wordml/cex" xmlns:w16cid="http://schemas.microsoft.com/office/word/2016/wordml/cid" xmlns:w16="http://schemas.microsoft.com/office/word/2018/wordml" xmlns:w16du="http://schemas.microsoft.com/office/word/2023/wordml/word16du" xmlns:w16sdtdh="http://schemas.microsoft.com/office/word/2020/wordml/sdtdatahash" xmlns:w16se="http://schemas.microsoft.com/office/word/2015/wordml/symex" mc:Ignorable="w14 w15 w16se w16cid w16 w16cex w16sdtdh w16du">
   <w:docDefaults>
     <w:rPrDefault>
       <w:rPr>
         <w:rFonts w:ascii="CG Times" w:eastAsia="Times New Roman" w:hAnsi="CG Times" w:cs="Times New Roman"/>
-        <w:lang w:val="en-GB" w:eastAsia="en-GB" w:bidi="ar-SA"/>
+        <w:lang w:val="en-GB" w:eastAsia="zh-CN" w:bidi="ar-SA"/>
       </w:rPr>
     </w:rPrDefault>
     <w:pPrDefault/>
@@ -2975,6 +2971,7 @@
     <w:rPr>
       <w:rFonts w:ascii="Arial" w:eastAsia="Times" w:hAnsi="Arial"/>
       <w:sz w:val="24"/>
+      <w:lang w:eastAsia="en-GB"/>
     </w:rPr>
   </w:style>
   <w:style w:type="paragraph" w:styleId="Heading1">
@@ -3689,9 +3686,12 @@
 </file>
 
 <file path=customXml/item1.xml><?xml version="1.0" encoding="utf-8"?>
-<p:properties xmlns:p="http://schemas.microsoft.com/office/2006/metadata/properties" xmlns:xsi="http://www.w3.org/2001/XMLSchema-instance" xmlns:pc="http://schemas.microsoft.com/office/infopath/2007/PartnerControls">
-  <documentManagement/>
-</p:properties>
+<?mso-contentType ?>
+<FormTemplates xmlns="http://schemas.microsoft.com/sharepoint/v3/contenttype/forms">
+  <Display>DocumentLibraryForm</Display>
+  <Edit>DocumentLibraryForm</Edit>
+  <New>DocumentLibraryForm</New>
+</FormTemplates>
 </file>
 
 <file path=customXml/item2.xml><?xml version="1.0" encoding="utf-8"?>
@@ -3873,19 +3873,15 @@
 </file>
 
 <file path=customXml/item3.xml><?xml version="1.0" encoding="utf-8"?>
-<?mso-contentType ?>
-<FormTemplates xmlns="http://schemas.microsoft.com/sharepoint/v3/contenttype/forms">
-  <Display>DocumentLibraryForm</Display>
-  <Edit>DocumentLibraryForm</Edit>
-  <New>DocumentLibraryForm</New>
-</FormTemplates>
+<p:properties xmlns:p="http://schemas.microsoft.com/office/2006/metadata/properties" xmlns:xsi="http://www.w3.org/2001/XMLSchema-instance" xmlns:pc="http://schemas.microsoft.com/office/infopath/2007/PartnerControls">
+  <documentManagement/>
+</p:properties>
 </file>
 
 <file path=customXml/itemProps1.xml><?xml version="1.0" encoding="utf-8"?>
-<ds:datastoreItem xmlns:ds="http://schemas.openxmlformats.org/officeDocument/2006/customXml" ds:itemID="{108C2FCB-F5C4-40C5-9DE0-1AA1110CF654}">
+<ds:datastoreItem xmlns:ds="http://schemas.openxmlformats.org/officeDocument/2006/customXml" ds:itemID="{BF336E9D-F49B-4F05-8C05-790FEE9F114F}">
   <ds:schemaRefs>
-    <ds:schemaRef ds:uri="http://schemas.microsoft.com/office/2006/metadata/properties"/>
-    <ds:schemaRef ds:uri="http://schemas.microsoft.com/office/infopath/2007/PartnerControls"/>
+    <ds:schemaRef ds:uri="http://schemas.microsoft.com/sharepoint/v3/contenttype/forms"/>
   </ds:schemaRefs>
 </ds:datastoreItem>
 </file>
@@ -3909,9 +3905,10 @@
 </file>
 
 <file path=customXml/itemProps3.xml><?xml version="1.0" encoding="utf-8"?>
-<ds:datastoreItem xmlns:ds="http://schemas.openxmlformats.org/officeDocument/2006/customXml" ds:itemID="{BF336E9D-F49B-4F05-8C05-790FEE9F114F}">
+<ds:datastoreItem xmlns:ds="http://schemas.openxmlformats.org/officeDocument/2006/customXml" ds:itemID="{108C2FCB-F5C4-40C5-9DE0-1AA1110CF654}">
   <ds:schemaRefs>
-    <ds:schemaRef ds:uri="http://schemas.microsoft.com/sharepoint/v3/contenttype/forms"/>
+    <ds:schemaRef ds:uri="http://schemas.microsoft.com/office/2006/metadata/properties"/>
+    <ds:schemaRef ds:uri="http://schemas.microsoft.com/office/infopath/2007/PartnerControls"/>
   </ds:schemaRefs>
 </ds:datastoreItem>
 </file>
</xml_diff>